<commit_message>
refined deep nested loops and tables
</commit_message>
<xml_diff>
--- a/src/public/samples/test_template.docx
+++ b/src/public/samples/test_template.docx
@@ -72,7 +72,7 @@
     </w:p>
     <w:p>
       <w:pPr>
-        <w:pStyle w:val="TextBody"/>
+        <w:pStyle w:val="BodyText"/>
         <w:bidi w:val="0"/>
         <w:jc w:val="left"/>
         <w:rPr/>
@@ -86,7 +86,7 @@
     </w:p>
     <w:p>
       <w:pPr>
-        <w:pStyle w:val="TextBody"/>
+        <w:pStyle w:val="BodyText"/>
         <w:bidi w:val="0"/>
         <w:spacing w:lineRule="auto" w:line="276" w:before="0" w:after="140"/>
         <w:jc w:val="left"/>
@@ -162,18 +162,18 @@
     </w:p>
     <w:p>
       <w:pPr>
-        <w:pStyle w:val="TextBody"/>
-        <w:bidi w:val="0"/>
-        <w:jc w:val="left"/>
-        <w:rPr/>
-      </w:pPr>
-      <w:r>
-        <w:rPr/>
-      </w:r>
-    </w:p>
-    <w:p>
-      <w:pPr>
-        <w:pStyle w:val="TextBody"/>
+        <w:pStyle w:val="BodyText"/>
+        <w:bidi w:val="0"/>
+        <w:jc w:val="left"/>
+        <w:rPr/>
+      </w:pPr>
+      <w:r>
+        <w:rPr/>
+      </w:r>
+    </w:p>
+    <w:p>
+      <w:pPr>
+        <w:pStyle w:val="BodyText"/>
         <w:bidi w:val="0"/>
         <w:jc w:val="left"/>
         <w:rPr/>
@@ -185,18 +185,18 @@
     </w:p>
     <w:p>
       <w:pPr>
-        <w:pStyle w:val="TextBody"/>
-        <w:bidi w:val="0"/>
-        <w:jc w:val="left"/>
-        <w:rPr/>
-      </w:pPr>
-      <w:r>
-        <w:rPr/>
-      </w:r>
-    </w:p>
-    <w:p>
-      <w:pPr>
-        <w:pStyle w:val="TextBody"/>
+        <w:pStyle w:val="BodyText"/>
+        <w:bidi w:val="0"/>
+        <w:jc w:val="left"/>
+        <w:rPr/>
+      </w:pPr>
+      <w:r>
+        <w:rPr/>
+      </w:r>
+    </w:p>
+    <w:p>
+      <w:pPr>
+        <w:pStyle w:val="BodyText"/>
         <w:bidi w:val="0"/>
         <w:spacing w:before="0" w:after="140"/>
         <w:jc w:val="left"/>
@@ -209,7 +209,7 @@
     </w:p>
     <w:p>
       <w:pPr>
-        <w:pStyle w:val="TextBody"/>
+        <w:pStyle w:val="BodyText"/>
         <w:bidi w:val="0"/>
         <w:spacing w:before="0" w:after="140"/>
         <w:jc w:val="left"/>
@@ -221,7 +221,7 @@
     </w:p>
     <w:p>
       <w:pPr>
-        <w:pStyle w:val="TextBody"/>
+        <w:pStyle w:val="BodyText"/>
         <w:bidi w:val="0"/>
         <w:spacing w:before="0" w:after="140"/>
         <w:jc w:val="left"/>
@@ -234,7 +234,7 @@
     </w:p>
     <w:p>
       <w:pPr>
-        <w:pStyle w:val="TextBody"/>
+        <w:pStyle w:val="BodyText"/>
         <w:bidi w:val="0"/>
         <w:jc w:val="left"/>
         <w:rPr/>
@@ -257,7 +257,7 @@
     </w:p>
     <w:p>
       <w:pPr>
-        <w:pStyle w:val="TextBody"/>
+        <w:pStyle w:val="BodyText"/>
         <w:bidi w:val="0"/>
         <w:spacing w:lineRule="auto" w:line="276" w:before="0" w:after="140"/>
         <w:jc w:val="left"/>
@@ -326,7 +326,7 @@
     </w:p>
     <w:p>
       <w:pPr>
-        <w:pStyle w:val="TextBody"/>
+        <w:pStyle w:val="BodyText"/>
         <w:bidi w:val="0"/>
         <w:jc w:val="left"/>
         <w:rPr/>
@@ -352,7 +352,7 @@
     </w:p>
     <w:p>
       <w:pPr>
-        <w:pStyle w:val="TextBody"/>
+        <w:pStyle w:val="BodyText"/>
         <w:numPr>
           <w:ilvl w:val="0"/>
           <w:numId w:val="1"/>
@@ -362,7 +362,7 @@
         </w:tabs>
         <w:bidi w:val="0"/>
         <w:spacing w:before="0" w:after="0"/>
-        <w:ind w:left="709" w:hanging="283"/>
+        <w:ind w:hanging="283" w:left="709"/>
         <w:jc w:val="left"/>
         <w:rPr/>
       </w:pPr>
@@ -391,7 +391,7 @@
     </w:p>
     <w:p>
       <w:pPr>
-        <w:pStyle w:val="TextBody"/>
+        <w:pStyle w:val="BodyText"/>
         <w:numPr>
           <w:ilvl w:val="0"/>
           <w:numId w:val="1"/>
@@ -401,7 +401,7 @@
         </w:tabs>
         <w:bidi w:val="0"/>
         <w:spacing w:before="0" w:after="0"/>
-        <w:ind w:left="709" w:hanging="283"/>
+        <w:ind w:hanging="283" w:left="709"/>
         <w:jc w:val="left"/>
         <w:rPr/>
       </w:pPr>
@@ -418,7 +418,7 @@
     </w:p>
     <w:p>
       <w:pPr>
-        <w:pStyle w:val="TextBody"/>
+        <w:pStyle w:val="BodyText"/>
         <w:numPr>
           <w:ilvl w:val="0"/>
           <w:numId w:val="1"/>
@@ -428,7 +428,7 @@
         </w:tabs>
         <w:bidi w:val="0"/>
         <w:spacing w:before="0" w:after="0"/>
-        <w:ind w:left="709" w:hanging="283"/>
+        <w:ind w:hanging="283" w:left="709"/>
         <w:jc w:val="left"/>
         <w:rPr/>
       </w:pPr>
@@ -445,7 +445,7 @@
     </w:p>
     <w:p>
       <w:pPr>
-        <w:pStyle w:val="TextBody"/>
+        <w:pStyle w:val="BodyText"/>
         <w:numPr>
           <w:ilvl w:val="0"/>
           <w:numId w:val="1"/>
@@ -455,7 +455,7 @@
         </w:tabs>
         <w:bidi w:val="0"/>
         <w:spacing w:before="0" w:after="0"/>
-        <w:ind w:left="709" w:hanging="283"/>
+        <w:ind w:hanging="283" w:left="709"/>
         <w:jc w:val="left"/>
         <w:rPr/>
       </w:pPr>
@@ -472,7 +472,7 @@
     </w:p>
     <w:p>
       <w:pPr>
-        <w:pStyle w:val="TextBody"/>
+        <w:pStyle w:val="BodyText"/>
         <w:numPr>
           <w:ilvl w:val="0"/>
           <w:numId w:val="1"/>
@@ -482,7 +482,7 @@
         </w:tabs>
         <w:bidi w:val="0"/>
         <w:spacing w:before="0" w:after="0"/>
-        <w:ind w:left="709" w:hanging="283"/>
+        <w:ind w:hanging="283" w:left="709"/>
         <w:jc w:val="left"/>
         <w:rPr/>
       </w:pPr>
@@ -499,7 +499,7 @@
     </w:p>
     <w:p>
       <w:pPr>
-        <w:pStyle w:val="TextBody"/>
+        <w:pStyle w:val="BodyText"/>
         <w:numPr>
           <w:ilvl w:val="0"/>
           <w:numId w:val="1"/>
@@ -509,7 +509,7 @@
         </w:tabs>
         <w:bidi w:val="0"/>
         <w:spacing w:before="0" w:after="0"/>
-        <w:ind w:left="709" w:hanging="283"/>
+        <w:ind w:hanging="283" w:left="709"/>
         <w:jc w:val="left"/>
         <w:rPr/>
       </w:pPr>
@@ -526,7 +526,7 @@
     </w:p>
     <w:p>
       <w:pPr>
-        <w:pStyle w:val="TextBody"/>
+        <w:pStyle w:val="BodyText"/>
         <w:numPr>
           <w:ilvl w:val="0"/>
           <w:numId w:val="1"/>
@@ -535,7 +535,7 @@
           <w:tab w:val="left" w:pos="709" w:leader="none"/>
         </w:tabs>
         <w:bidi w:val="0"/>
-        <w:ind w:left="709" w:hanging="283"/>
+        <w:ind w:hanging="283" w:left="709"/>
         <w:jc w:val="left"/>
         <w:rPr/>
       </w:pPr>
@@ -552,18 +552,18 @@
     </w:p>
     <w:p>
       <w:pPr>
-        <w:pStyle w:val="TextBody"/>
-        <w:bidi w:val="0"/>
-        <w:jc w:val="left"/>
-        <w:rPr/>
-      </w:pPr>
-      <w:r>
-        <w:rPr/>
-      </w:r>
-    </w:p>
-    <w:p>
-      <w:pPr>
-        <w:pStyle w:val="TextBody"/>
+        <w:pStyle w:val="BodyText"/>
+        <w:bidi w:val="0"/>
+        <w:jc w:val="left"/>
+        <w:rPr/>
+      </w:pPr>
+      <w:r>
+        <w:rPr/>
+      </w:r>
+    </w:p>
+    <w:p>
+      <w:pPr>
+        <w:pStyle w:val="BodyText"/>
         <w:bidi w:val="0"/>
         <w:jc w:val="left"/>
         <w:rPr/>
@@ -585,7 +585,7 @@
     </w:p>
     <w:p>
       <w:pPr>
-        <w:pStyle w:val="TextBody"/>
+        <w:pStyle w:val="BodyText"/>
         <w:bidi w:val="0"/>
         <w:jc w:val="left"/>
         <w:rPr/>
@@ -599,7 +599,7 @@
     </w:p>
     <w:p>
       <w:pPr>
-        <w:pStyle w:val="TextBody"/>
+        <w:pStyle w:val="BodyText"/>
         <w:bidi w:val="0"/>
         <w:jc w:val="left"/>
         <w:rPr/>
@@ -633,7 +633,7 @@
     </w:p>
     <w:p>
       <w:pPr>
-        <w:pStyle w:val="TextBody"/>
+        <w:pStyle w:val="BodyText"/>
         <w:bidi w:val="0"/>
         <w:jc w:val="left"/>
         <w:rPr/>
@@ -651,7 +651,7 @@
     </w:p>
     <w:p>
       <w:pPr>
-        <w:pStyle w:val="TextBody"/>
+        <w:pStyle w:val="BodyText"/>
         <w:numPr>
           <w:ilvl w:val="0"/>
           <w:numId w:val="2"/>
@@ -661,7 +661,7 @@
         </w:tabs>
         <w:bidi w:val="0"/>
         <w:spacing w:before="0" w:after="0"/>
-        <w:ind w:left="709" w:hanging="283"/>
+        <w:ind w:hanging="283" w:left="709"/>
         <w:jc w:val="left"/>
         <w:rPr/>
       </w:pPr>
@@ -680,7 +680,7 @@
     </w:p>
     <w:p>
       <w:pPr>
-        <w:pStyle w:val="TextBody"/>
+        <w:pStyle w:val="BodyText"/>
         <w:numPr>
           <w:ilvl w:val="0"/>
           <w:numId w:val="2"/>
@@ -690,7 +690,7 @@
         </w:tabs>
         <w:bidi w:val="0"/>
         <w:spacing w:before="0" w:after="0"/>
-        <w:ind w:left="709" w:hanging="283"/>
+        <w:ind w:hanging="283" w:left="709"/>
         <w:jc w:val="left"/>
         <w:rPr/>
       </w:pPr>
@@ -701,7 +701,7 @@
     </w:p>
     <w:p>
       <w:pPr>
-        <w:pStyle w:val="TextBody"/>
+        <w:pStyle w:val="BodyText"/>
         <w:numPr>
           <w:ilvl w:val="0"/>
           <w:numId w:val="2"/>
@@ -711,7 +711,7 @@
         </w:tabs>
         <w:bidi w:val="0"/>
         <w:spacing w:before="0" w:after="0"/>
-        <w:ind w:left="709" w:hanging="283"/>
+        <w:ind w:hanging="283" w:left="709"/>
         <w:jc w:val="left"/>
         <w:rPr/>
       </w:pPr>
@@ -722,7 +722,7 @@
     </w:p>
     <w:p>
       <w:pPr>
-        <w:pStyle w:val="TextBody"/>
+        <w:pStyle w:val="BodyText"/>
         <w:numPr>
           <w:ilvl w:val="0"/>
           <w:numId w:val="2"/>
@@ -732,7 +732,7 @@
         </w:tabs>
         <w:bidi w:val="0"/>
         <w:spacing w:before="0" w:after="0"/>
-        <w:ind w:left="709" w:hanging="283"/>
+        <w:ind w:hanging="283" w:left="709"/>
         <w:jc w:val="left"/>
         <w:rPr/>
       </w:pPr>
@@ -743,7 +743,7 @@
     </w:p>
     <w:p>
       <w:pPr>
-        <w:pStyle w:val="TextBody"/>
+        <w:pStyle w:val="BodyText"/>
         <w:numPr>
           <w:ilvl w:val="0"/>
           <w:numId w:val="2"/>
@@ -752,7 +752,7 @@
           <w:tab w:val="left" w:pos="709" w:leader="none"/>
         </w:tabs>
         <w:bidi w:val="0"/>
-        <w:ind w:left="709" w:hanging="283"/>
+        <w:ind w:hanging="283" w:left="709"/>
         <w:jc w:val="left"/>
         <w:rPr/>
       </w:pPr>
@@ -763,7 +763,7 @@
     </w:p>
     <w:p>
       <w:pPr>
-        <w:pStyle w:val="TextBody"/>
+        <w:pStyle w:val="BodyText"/>
         <w:bidi w:val="0"/>
         <w:jc w:val="left"/>
         <w:rPr/>
@@ -803,7 +803,7 @@
     </w:p>
     <w:p>
       <w:pPr>
-        <w:pStyle w:val="TextBody"/>
+        <w:pStyle w:val="BodyText"/>
         <w:bidi w:val="0"/>
         <w:spacing w:lineRule="auto" w:line="276" w:before="0" w:after="140"/>
         <w:jc w:val="left"/>
@@ -818,7 +818,7 @@
     </w:p>
     <w:p>
       <w:pPr>
-        <w:pStyle w:val="TextBody"/>
+        <w:pStyle w:val="BodyText"/>
         <w:numPr>
           <w:ilvl w:val="0"/>
           <w:numId w:val="3"/>
@@ -828,7 +828,7 @@
         </w:tabs>
         <w:bidi w:val="0"/>
         <w:spacing w:before="0" w:after="0"/>
-        <w:ind w:left="709" w:hanging="283"/>
+        <w:ind w:hanging="283" w:left="709"/>
         <w:jc w:val="left"/>
         <w:rPr/>
       </w:pPr>
@@ -845,7 +845,7 @@
     </w:p>
     <w:p>
       <w:pPr>
-        <w:pStyle w:val="TextBody"/>
+        <w:pStyle w:val="BodyText"/>
         <w:numPr>
           <w:ilvl w:val="0"/>
           <w:numId w:val="3"/>
@@ -855,7 +855,7 @@
         </w:tabs>
         <w:bidi w:val="0"/>
         <w:spacing w:before="0" w:after="0"/>
-        <w:ind w:left="709" w:hanging="283"/>
+        <w:ind w:hanging="283" w:left="709"/>
         <w:jc w:val="left"/>
         <w:rPr/>
       </w:pPr>
@@ -872,7 +872,7 @@
     </w:p>
     <w:p>
       <w:pPr>
-        <w:pStyle w:val="TextBody"/>
+        <w:pStyle w:val="BodyText"/>
         <w:numPr>
           <w:ilvl w:val="0"/>
           <w:numId w:val="3"/>
@@ -882,7 +882,7 @@
         </w:tabs>
         <w:bidi w:val="0"/>
         <w:spacing w:before="0" w:after="0"/>
-        <w:ind w:left="709" w:hanging="283"/>
+        <w:ind w:hanging="283" w:left="709"/>
         <w:jc w:val="left"/>
         <w:rPr/>
       </w:pPr>
@@ -899,7 +899,7 @@
     </w:p>
     <w:p>
       <w:pPr>
-        <w:pStyle w:val="TextBody"/>
+        <w:pStyle w:val="BodyText"/>
         <w:numPr>
           <w:ilvl w:val="0"/>
           <w:numId w:val="3"/>
@@ -909,7 +909,7 @@
         </w:tabs>
         <w:bidi w:val="0"/>
         <w:spacing w:before="0" w:after="0"/>
-        <w:ind w:left="709" w:hanging="283"/>
+        <w:ind w:hanging="283" w:left="709"/>
         <w:jc w:val="left"/>
         <w:rPr/>
       </w:pPr>
@@ -926,7 +926,7 @@
     </w:p>
     <w:p>
       <w:pPr>
-        <w:pStyle w:val="TextBody"/>
+        <w:pStyle w:val="BodyText"/>
         <w:numPr>
           <w:ilvl w:val="0"/>
           <w:numId w:val="3"/>
@@ -935,7 +935,7 @@
           <w:tab w:val="left" w:pos="709" w:leader="none"/>
         </w:tabs>
         <w:bidi w:val="0"/>
-        <w:ind w:left="709" w:hanging="283"/>
+        <w:ind w:hanging="283" w:left="709"/>
         <w:jc w:val="left"/>
         <w:rPr/>
       </w:pPr>
@@ -952,7 +952,7 @@
     </w:p>
     <w:p>
       <w:pPr>
-        <w:pStyle w:val="TextBody"/>
+        <w:pStyle w:val="BodyText"/>
         <w:bidi w:val="0"/>
         <w:jc w:val="left"/>
         <w:rPr/>
@@ -980,7 +980,7 @@
     </w:p>
     <w:p>
       <w:pPr>
-        <w:pStyle w:val="TextBody"/>
+        <w:pStyle w:val="BodyText"/>
         <w:numPr>
           <w:ilvl w:val="0"/>
           <w:numId w:val="4"/>
@@ -990,7 +990,7 @@
         </w:tabs>
         <w:bidi w:val="0"/>
         <w:spacing w:before="0" w:after="0"/>
-        <w:ind w:left="709" w:hanging="283"/>
+        <w:ind w:hanging="283" w:left="709"/>
         <w:jc w:val="left"/>
         <w:rPr/>
       </w:pPr>
@@ -1001,7 +1001,7 @@
     </w:p>
     <w:p>
       <w:pPr>
-        <w:pStyle w:val="TextBody"/>
+        <w:pStyle w:val="BodyText"/>
         <w:numPr>
           <w:ilvl w:val="0"/>
           <w:numId w:val="4"/>
@@ -1011,7 +1011,7 @@
         </w:tabs>
         <w:bidi w:val="0"/>
         <w:spacing w:before="0" w:after="0"/>
-        <w:ind w:left="709" w:hanging="283"/>
+        <w:ind w:hanging="283" w:left="709"/>
         <w:jc w:val="left"/>
         <w:rPr/>
       </w:pPr>
@@ -1022,7 +1022,7 @@
     </w:p>
     <w:p>
       <w:pPr>
-        <w:pStyle w:val="TextBody"/>
+        <w:pStyle w:val="BodyText"/>
         <w:numPr>
           <w:ilvl w:val="0"/>
           <w:numId w:val="4"/>
@@ -1032,7 +1032,7 @@
         </w:tabs>
         <w:bidi w:val="0"/>
         <w:spacing w:before="0" w:after="0"/>
-        <w:ind w:left="709" w:hanging="283"/>
+        <w:ind w:hanging="283" w:left="709"/>
         <w:jc w:val="left"/>
         <w:rPr/>
       </w:pPr>
@@ -1043,7 +1043,7 @@
     </w:p>
     <w:p>
       <w:pPr>
-        <w:pStyle w:val="TextBody"/>
+        <w:pStyle w:val="BodyText"/>
         <w:numPr>
           <w:ilvl w:val="0"/>
           <w:numId w:val="4"/>
@@ -1052,7 +1052,7 @@
           <w:tab w:val="left" w:pos="709" w:leader="none"/>
         </w:tabs>
         <w:bidi w:val="0"/>
-        <w:ind w:left="709" w:hanging="283"/>
+        <w:ind w:hanging="283" w:left="709"/>
         <w:jc w:val="left"/>
         <w:rPr/>
       </w:pPr>
@@ -1063,7 +1063,7 @@
     </w:p>
     <w:p>
       <w:pPr>
-        <w:pStyle w:val="TextBody"/>
+        <w:pStyle w:val="BodyText"/>
         <w:bidi w:val="0"/>
         <w:jc w:val="left"/>
         <w:rPr/>
@@ -1075,7 +1075,7 @@
     </w:p>
     <w:p>
       <w:pPr>
-        <w:pStyle w:val="TextBody"/>
+        <w:pStyle w:val="BodyText"/>
         <w:bidi w:val="0"/>
         <w:spacing w:lineRule="auto" w:line="276" w:before="0" w:after="140"/>
         <w:jc w:val="left"/>
@@ -1090,7 +1090,7 @@
     </w:p>
     <w:p>
       <w:pPr>
-        <w:pStyle w:val="TextBody"/>
+        <w:pStyle w:val="BodyText"/>
         <w:numPr>
           <w:ilvl w:val="0"/>
           <w:numId w:val="5"/>
@@ -1100,7 +1100,7 @@
         </w:tabs>
         <w:bidi w:val="0"/>
         <w:spacing w:before="0" w:after="0"/>
-        <w:ind w:left="709" w:hanging="283"/>
+        <w:ind w:hanging="283" w:left="709"/>
         <w:jc w:val="left"/>
         <w:rPr/>
       </w:pPr>
@@ -1117,7 +1117,7 @@
     </w:p>
     <w:p>
       <w:pPr>
-        <w:pStyle w:val="TextBody"/>
+        <w:pStyle w:val="BodyText"/>
         <w:numPr>
           <w:ilvl w:val="0"/>
           <w:numId w:val="5"/>
@@ -1127,7 +1127,7 @@
         </w:tabs>
         <w:bidi w:val="0"/>
         <w:spacing w:before="0" w:after="0"/>
-        <w:ind w:left="709" w:hanging="283"/>
+        <w:ind w:hanging="283" w:left="709"/>
         <w:jc w:val="left"/>
         <w:rPr/>
       </w:pPr>
@@ -1144,7 +1144,7 @@
     </w:p>
     <w:p>
       <w:pPr>
-        <w:pStyle w:val="TextBody"/>
+        <w:pStyle w:val="BodyText"/>
         <w:numPr>
           <w:ilvl w:val="0"/>
           <w:numId w:val="5"/>
@@ -1154,7 +1154,7 @@
         </w:tabs>
         <w:bidi w:val="0"/>
         <w:spacing w:before="0" w:after="0"/>
-        <w:ind w:left="709" w:hanging="283"/>
+        <w:ind w:hanging="283" w:left="709"/>
         <w:jc w:val="left"/>
         <w:rPr/>
       </w:pPr>
@@ -1171,7 +1171,7 @@
     </w:p>
     <w:p>
       <w:pPr>
-        <w:pStyle w:val="TextBody"/>
+        <w:pStyle w:val="BodyText"/>
         <w:numPr>
           <w:ilvl w:val="0"/>
           <w:numId w:val="5"/>
@@ -1180,7 +1180,7 @@
           <w:tab w:val="left" w:pos="709" w:leader="none"/>
         </w:tabs>
         <w:bidi w:val="0"/>
-        <w:ind w:left="709" w:hanging="283"/>
+        <w:ind w:hanging="283" w:left="709"/>
         <w:jc w:val="left"/>
         <w:rPr/>
       </w:pPr>
@@ -1232,12 +1232,12 @@
         </w:tblCellMar>
       </w:tblPr>
       <w:tblGrid>
-        <w:gridCol w:w="2054"/>
-        <w:gridCol w:w="2025"/>
+        <w:gridCol w:w="2051"/>
+        <w:gridCol w:w="2028"/>
         <w:gridCol w:w="1394"/>
         <w:gridCol w:w="1596"/>
-        <w:gridCol w:w="1074"/>
-        <w:gridCol w:w="1494"/>
+        <w:gridCol w:w="1077"/>
+        <w:gridCol w:w="1491"/>
       </w:tblGrid>
       <w:tr>
         <w:trPr>
@@ -1245,7 +1245,7 @@
         </w:trPr>
         <w:tc>
           <w:tcPr>
-            <w:tcW w:w="2054" w:type="dxa"/>
+            <w:tcW w:w="2051" w:type="dxa"/>
             <w:tcBorders/>
             <w:vAlign w:val="center"/>
           </w:tcPr>
@@ -1266,7 +1266,7 @@
         </w:tc>
         <w:tc>
           <w:tcPr>
-            <w:tcW w:w="2025" w:type="dxa"/>
+            <w:tcW w:w="2028" w:type="dxa"/>
             <w:tcBorders/>
             <w:vAlign w:val="center"/>
           </w:tcPr>
@@ -1329,7 +1329,7 @@
         </w:tc>
         <w:tc>
           <w:tcPr>
-            <w:tcW w:w="1074" w:type="dxa"/>
+            <w:tcW w:w="1077" w:type="dxa"/>
             <w:tcBorders/>
             <w:vAlign w:val="center"/>
           </w:tcPr>
@@ -1350,7 +1350,7 @@
         </w:tc>
         <w:tc>
           <w:tcPr>
-            <w:tcW w:w="1494" w:type="dxa"/>
+            <w:tcW w:w="1491" w:type="dxa"/>
             <w:tcBorders/>
             <w:vAlign w:val="center"/>
           </w:tcPr>
@@ -1374,7 +1374,7 @@
         <w:trPr/>
         <w:tc>
           <w:tcPr>
-            <w:tcW w:w="2054" w:type="dxa"/>
+            <w:tcW w:w="2051" w:type="dxa"/>
             <w:tcBorders/>
             <w:vAlign w:val="center"/>
           </w:tcPr>
@@ -1395,7 +1395,7 @@
         </w:tc>
         <w:tc>
           <w:tcPr>
-            <w:tcW w:w="2025" w:type="dxa"/>
+            <w:tcW w:w="2028" w:type="dxa"/>
             <w:tcBorders/>
             <w:vAlign w:val="center"/>
           </w:tcPr>
@@ -1470,7 +1470,7 @@
         </w:tc>
         <w:tc>
           <w:tcPr>
-            <w:tcW w:w="1074" w:type="dxa"/>
+            <w:tcW w:w="1077" w:type="dxa"/>
             <w:tcBorders/>
             <w:vAlign w:val="center"/>
           </w:tcPr>
@@ -1495,7 +1495,7 @@
         </w:tc>
         <w:tc>
           <w:tcPr>
-            <w:tcW w:w="1494" w:type="dxa"/>
+            <w:tcW w:w="1491" w:type="dxa"/>
             <w:tcBorders/>
             <w:vAlign w:val="center"/>
           </w:tcPr>
@@ -1523,7 +1523,7 @@
         <w:trPr/>
         <w:tc>
           <w:tcPr>
-            <w:tcW w:w="2054" w:type="dxa"/>
+            <w:tcW w:w="2051" w:type="dxa"/>
             <w:tcBorders/>
             <w:vAlign w:val="center"/>
           </w:tcPr>
@@ -1544,7 +1544,7 @@
         </w:tc>
         <w:tc>
           <w:tcPr>
-            <w:tcW w:w="2025" w:type="dxa"/>
+            <w:tcW w:w="2028" w:type="dxa"/>
             <w:tcBorders/>
             <w:vAlign w:val="center"/>
           </w:tcPr>
@@ -1604,7 +1604,7 @@
         </w:tc>
         <w:tc>
           <w:tcPr>
-            <w:tcW w:w="1074" w:type="dxa"/>
+            <w:tcW w:w="1077" w:type="dxa"/>
             <w:tcBorders/>
             <w:vAlign w:val="center"/>
           </w:tcPr>
@@ -1624,7 +1624,7 @@
         </w:tc>
         <w:tc>
           <w:tcPr>
-            <w:tcW w:w="1494" w:type="dxa"/>
+            <w:tcW w:w="1491" w:type="dxa"/>
             <w:tcBorders/>
             <w:vAlign w:val="center"/>
           </w:tcPr>
@@ -1647,7 +1647,7 @@
         <w:trPr/>
         <w:tc>
           <w:tcPr>
-            <w:tcW w:w="2054" w:type="dxa"/>
+            <w:tcW w:w="2051" w:type="dxa"/>
             <w:tcBorders/>
             <w:vAlign w:val="center"/>
           </w:tcPr>
@@ -1668,7 +1668,7 @@
         </w:tc>
         <w:tc>
           <w:tcPr>
-            <w:tcW w:w="2025" w:type="dxa"/>
+            <w:tcW w:w="2028" w:type="dxa"/>
             <w:tcBorders/>
             <w:vAlign w:val="center"/>
           </w:tcPr>
@@ -1743,7 +1743,7 @@
         </w:tc>
         <w:tc>
           <w:tcPr>
-            <w:tcW w:w="1074" w:type="dxa"/>
+            <w:tcW w:w="1077" w:type="dxa"/>
             <w:tcBorders/>
             <w:vAlign w:val="center"/>
           </w:tcPr>
@@ -1768,7 +1768,7 @@
         </w:tc>
         <w:tc>
           <w:tcPr>
-            <w:tcW w:w="1494" w:type="dxa"/>
+            <w:tcW w:w="1491" w:type="dxa"/>
             <w:tcBorders/>
             <w:vAlign w:val="center"/>
           </w:tcPr>
@@ -1835,17 +1835,17 @@
         </w:tblCellMar>
       </w:tblPr>
       <w:tblGrid>
-        <w:gridCol w:w="1925"/>
-        <w:gridCol w:w="1930"/>
-        <w:gridCol w:w="1925"/>
-        <w:gridCol w:w="1930"/>
+        <w:gridCol w:w="1922"/>
+        <w:gridCol w:w="1933"/>
+        <w:gridCol w:w="1922"/>
+        <w:gridCol w:w="1933"/>
         <w:gridCol w:w="1928"/>
       </w:tblGrid>
       <w:tr>
         <w:trPr/>
         <w:tc>
           <w:tcPr>
-            <w:tcW w:w="1925" w:type="dxa"/>
+            <w:tcW w:w="1922" w:type="dxa"/>
             <w:tcBorders>
               <w:top w:val="single" w:sz="4" w:space="0" w:color="000000"/>
               <w:left w:val="single" w:sz="4" w:space="0" w:color="000000"/>
@@ -1868,7 +1868,7 @@
         </w:tc>
         <w:tc>
           <w:tcPr>
-            <w:tcW w:w="1930" w:type="dxa"/>
+            <w:tcW w:w="1933" w:type="dxa"/>
             <w:tcBorders>
               <w:top w:val="single" w:sz="4" w:space="0" w:color="000000"/>
               <w:left w:val="single" w:sz="4" w:space="0" w:color="000000"/>
@@ -1891,7 +1891,7 @@
         </w:tc>
         <w:tc>
           <w:tcPr>
-            <w:tcW w:w="1925" w:type="dxa"/>
+            <w:tcW w:w="1922" w:type="dxa"/>
             <w:tcBorders>
               <w:top w:val="single" w:sz="4" w:space="0" w:color="000000"/>
               <w:left w:val="single" w:sz="4" w:space="0" w:color="000000"/>
@@ -1914,7 +1914,7 @@
         </w:tc>
         <w:tc>
           <w:tcPr>
-            <w:tcW w:w="1930" w:type="dxa"/>
+            <w:tcW w:w="1933" w:type="dxa"/>
             <w:tcBorders>
               <w:top w:val="single" w:sz="4" w:space="0" w:color="000000"/>
               <w:left w:val="single" w:sz="4" w:space="0" w:color="000000"/>
@@ -1964,7 +1964,7 @@
         <w:trPr/>
         <w:tc>
           <w:tcPr>
-            <w:tcW w:w="1925" w:type="dxa"/>
+            <w:tcW w:w="1922" w:type="dxa"/>
             <w:tcBorders>
               <w:left w:val="single" w:sz="4" w:space="0" w:color="000000"/>
               <w:bottom w:val="single" w:sz="4" w:space="0" w:color="000000"/>
@@ -1986,7 +1986,7 @@
         </w:tc>
         <w:tc>
           <w:tcPr>
-            <w:tcW w:w="1930" w:type="dxa"/>
+            <w:tcW w:w="1933" w:type="dxa"/>
             <w:tcBorders>
               <w:left w:val="single" w:sz="4" w:space="0" w:color="000000"/>
               <w:bottom w:val="single" w:sz="4" w:space="0" w:color="000000"/>
@@ -2008,7 +2008,7 @@
         </w:tc>
         <w:tc>
           <w:tcPr>
-            <w:tcW w:w="1925" w:type="dxa"/>
+            <w:tcW w:w="1922" w:type="dxa"/>
             <w:tcBorders>
               <w:left w:val="single" w:sz="4" w:space="0" w:color="000000"/>
               <w:bottom w:val="single" w:sz="4" w:space="0" w:color="000000"/>
@@ -2030,7 +2030,7 @@
         </w:tc>
         <w:tc>
           <w:tcPr>
-            <w:tcW w:w="1930" w:type="dxa"/>
+            <w:tcW w:w="1933" w:type="dxa"/>
             <w:tcBorders>
               <w:left w:val="single" w:sz="4" w:space="0" w:color="000000"/>
               <w:bottom w:val="single" w:sz="4" w:space="0" w:color="000000"/>
@@ -2078,7 +2078,7 @@
         <w:trPr/>
         <w:tc>
           <w:tcPr>
-            <w:tcW w:w="1925" w:type="dxa"/>
+            <w:tcW w:w="1922" w:type="dxa"/>
             <w:tcBorders>
               <w:left w:val="single" w:sz="4" w:space="0" w:color="000000"/>
               <w:bottom w:val="single" w:sz="4" w:space="0" w:color="000000"/>
@@ -2100,7 +2100,7 @@
         </w:tc>
         <w:tc>
           <w:tcPr>
-            <w:tcW w:w="1930" w:type="dxa"/>
+            <w:tcW w:w="1933" w:type="dxa"/>
             <w:tcBorders>
               <w:left w:val="single" w:sz="4" w:space="0" w:color="000000"/>
               <w:bottom w:val="single" w:sz="4" w:space="0" w:color="000000"/>
@@ -2122,7 +2122,7 @@
         </w:tc>
         <w:tc>
           <w:tcPr>
-            <w:tcW w:w="1925" w:type="dxa"/>
+            <w:tcW w:w="1922" w:type="dxa"/>
             <w:tcBorders>
               <w:left w:val="single" w:sz="4" w:space="0" w:color="000000"/>
               <w:bottom w:val="single" w:sz="4" w:space="0" w:color="000000"/>
@@ -2144,7 +2144,7 @@
         </w:tc>
         <w:tc>
           <w:tcPr>
-            <w:tcW w:w="1930" w:type="dxa"/>
+            <w:tcW w:w="1933" w:type="dxa"/>
             <w:tcBorders>
               <w:left w:val="single" w:sz="4" w:space="0" w:color="000000"/>
               <w:bottom w:val="single" w:sz="4" w:space="0" w:color="000000"/>
@@ -2192,7 +2192,7 @@
         <w:trPr/>
         <w:tc>
           <w:tcPr>
-            <w:tcW w:w="1925" w:type="dxa"/>
+            <w:tcW w:w="1922" w:type="dxa"/>
             <w:tcBorders>
               <w:left w:val="single" w:sz="4" w:space="0" w:color="000000"/>
               <w:bottom w:val="single" w:sz="4" w:space="0" w:color="000000"/>
@@ -2214,7 +2214,7 @@
         </w:tc>
         <w:tc>
           <w:tcPr>
-            <w:tcW w:w="1930" w:type="dxa"/>
+            <w:tcW w:w="1933" w:type="dxa"/>
             <w:tcBorders>
               <w:left w:val="single" w:sz="4" w:space="0" w:color="000000"/>
               <w:bottom w:val="single" w:sz="4" w:space="0" w:color="000000"/>
@@ -2236,7 +2236,7 @@
         </w:tc>
         <w:tc>
           <w:tcPr>
-            <w:tcW w:w="1925" w:type="dxa"/>
+            <w:tcW w:w="1922" w:type="dxa"/>
             <w:tcBorders>
               <w:left w:val="single" w:sz="4" w:space="0" w:color="000000"/>
               <w:bottom w:val="single" w:sz="4" w:space="0" w:color="000000"/>
@@ -2258,7 +2258,7 @@
         </w:tc>
         <w:tc>
           <w:tcPr>
-            <w:tcW w:w="1930" w:type="dxa"/>
+            <w:tcW w:w="1933" w:type="dxa"/>
             <w:tcBorders>
               <w:left w:val="single" w:sz="4" w:space="0" w:color="000000"/>
               <w:bottom w:val="single" w:sz="4" w:space="0" w:color="000000"/>
@@ -2305,7 +2305,7 @@
     </w:tbl>
     <w:p>
       <w:pPr>
-        <w:pStyle w:val="TextBody"/>
+        <w:pStyle w:val="BodyText"/>
         <w:bidi w:val="0"/>
         <w:jc w:val="left"/>
         <w:rPr/>
@@ -2323,18 +2323,18 @@
     </w:p>
     <w:p>
       <w:pPr>
-        <w:pStyle w:val="TextBody"/>
-        <w:bidi w:val="0"/>
-        <w:jc w:val="left"/>
-        <w:rPr/>
-      </w:pPr>
-      <w:r>
-        <w:rPr/>
-      </w:r>
-    </w:p>
-    <w:p>
-      <w:pPr>
-        <w:pStyle w:val="TextBody"/>
+        <w:pStyle w:val="BodyText"/>
+        <w:bidi w:val="0"/>
+        <w:jc w:val="left"/>
+        <w:rPr/>
+      </w:pPr>
+      <w:r>
+        <w:rPr/>
+      </w:r>
+    </w:p>
+    <w:p>
+      <w:pPr>
+        <w:pStyle w:val="BodyText"/>
         <w:bidi w:val="0"/>
         <w:spacing w:lineRule="auto" w:line="276" w:before="0" w:after="140"/>
         <w:jc w:val="left"/>
@@ -2374,7 +2374,7 @@
     </w:p>
     <w:p>
       <w:pPr>
-        <w:pStyle w:val="TextBody"/>
+        <w:pStyle w:val="BodyText"/>
         <w:bidi w:val="0"/>
         <w:spacing w:lineRule="auto" w:line="276" w:before="0" w:after="140"/>
         <w:jc w:val="left"/>
@@ -2393,7 +2393,7 @@
     </w:p>
     <w:p>
       <w:pPr>
-        <w:pStyle w:val="TextBody"/>
+        <w:pStyle w:val="BodyText"/>
         <w:bidi w:val="0"/>
         <w:spacing w:lineRule="auto" w:line="276" w:before="0" w:after="140"/>
         <w:jc w:val="left"/>
@@ -2412,7 +2412,7 @@
     </w:p>
     <w:p>
       <w:pPr>
-        <w:pStyle w:val="TextBody"/>
+        <w:pStyle w:val="BodyText"/>
         <w:bidi w:val="0"/>
         <w:jc w:val="left"/>
         <w:rPr/>
@@ -2430,7 +2430,7 @@
     </w:p>
     <w:p>
       <w:pPr>
-        <w:pStyle w:val="TextBody"/>
+        <w:pStyle w:val="BodyText"/>
         <w:bidi w:val="0"/>
         <w:spacing w:lineRule="auto" w:line="276" w:before="0" w:after="140"/>
         <w:jc w:val="left"/>
@@ -2449,7 +2449,7 @@
     </w:p>
     <w:p>
       <w:pPr>
-        <w:pStyle w:val="TextBody"/>
+        <w:pStyle w:val="BodyText"/>
         <w:bidi w:val="0"/>
         <w:spacing w:lineRule="auto" w:line="276" w:before="0" w:after="140"/>
         <w:jc w:val="left"/>
@@ -2468,7 +2468,7 @@
     </w:p>
     <w:p>
       <w:pPr>
-        <w:pStyle w:val="TextBody"/>
+        <w:pStyle w:val="BodyText"/>
         <w:numPr>
           <w:ilvl w:val="0"/>
           <w:numId w:val="6"/>
@@ -2477,7 +2477,7 @@
           <w:tab w:val="left" w:pos="709" w:leader="none"/>
         </w:tabs>
         <w:bidi w:val="0"/>
-        <w:ind w:left="709" w:hanging="283"/>
+        <w:ind w:hanging="283" w:left="709"/>
         <w:jc w:val="left"/>
         <w:rPr/>
       </w:pPr>
@@ -2488,7 +2488,7 @@
     </w:p>
     <w:p>
       <w:pPr>
-        <w:pStyle w:val="TextBody"/>
+        <w:pStyle w:val="BodyText"/>
         <w:bidi w:val="0"/>
         <w:jc w:val="left"/>
         <w:rPr/>
@@ -2528,7 +2528,7 @@
     </w:p>
     <w:p>
       <w:pPr>
-        <w:pStyle w:val="TextBody"/>
+        <w:pStyle w:val="BodyText"/>
         <w:bidi w:val="0"/>
         <w:spacing w:lineRule="auto" w:line="276" w:before="0" w:after="140"/>
         <w:jc w:val="left"/>
@@ -2547,7 +2547,7 @@
     </w:p>
     <w:p>
       <w:pPr>
-        <w:pStyle w:val="TextBody"/>
+        <w:pStyle w:val="BodyText"/>
         <w:numPr>
           <w:ilvl w:val="0"/>
           <w:numId w:val="7"/>
@@ -2557,7 +2557,7 @@
         </w:tabs>
         <w:bidi w:val="0"/>
         <w:spacing w:before="0" w:after="0"/>
-        <w:ind w:left="709" w:hanging="283"/>
+        <w:ind w:hanging="283" w:left="709"/>
         <w:jc w:val="left"/>
         <w:rPr/>
       </w:pPr>
@@ -2574,7 +2574,7 @@
     </w:p>
     <w:p>
       <w:pPr>
-        <w:pStyle w:val="TextBody"/>
+        <w:pStyle w:val="BodyText"/>
         <w:numPr>
           <w:ilvl w:val="0"/>
           <w:numId w:val="7"/>
@@ -2584,7 +2584,7 @@
         </w:tabs>
         <w:bidi w:val="0"/>
         <w:spacing w:before="0" w:after="0"/>
-        <w:ind w:left="709" w:hanging="283"/>
+        <w:ind w:hanging="283" w:left="709"/>
         <w:jc w:val="left"/>
         <w:rPr/>
       </w:pPr>
@@ -2601,7 +2601,7 @@
     </w:p>
     <w:p>
       <w:pPr>
-        <w:pStyle w:val="TextBody"/>
+        <w:pStyle w:val="BodyText"/>
         <w:numPr>
           <w:ilvl w:val="0"/>
           <w:numId w:val="7"/>
@@ -2611,7 +2611,7 @@
         </w:tabs>
         <w:bidi w:val="0"/>
         <w:spacing w:before="0" w:after="0"/>
-        <w:ind w:left="709" w:hanging="283"/>
+        <w:ind w:hanging="283" w:left="709"/>
         <w:jc w:val="left"/>
         <w:rPr/>
       </w:pPr>
@@ -2628,7 +2628,7 @@
     </w:p>
     <w:p>
       <w:pPr>
-        <w:pStyle w:val="TextBody"/>
+        <w:pStyle w:val="BodyText"/>
         <w:numPr>
           <w:ilvl w:val="0"/>
           <w:numId w:val="7"/>
@@ -2637,7 +2637,7 @@
           <w:tab w:val="left" w:pos="709" w:leader="none"/>
         </w:tabs>
         <w:bidi w:val="0"/>
-        <w:ind w:left="709" w:hanging="283"/>
+        <w:ind w:hanging="283" w:left="709"/>
         <w:jc w:val="left"/>
         <w:rPr/>
       </w:pPr>
@@ -2654,7 +2654,7 @@
     </w:p>
     <w:p>
       <w:pPr>
-        <w:pStyle w:val="TextBody"/>
+        <w:pStyle w:val="BodyText"/>
         <w:bidi w:val="0"/>
         <w:jc w:val="left"/>
         <w:rPr/>
@@ -2694,7 +2694,7 @@
     </w:p>
     <w:p>
       <w:pPr>
-        <w:pStyle w:val="TextBody"/>
+        <w:pStyle w:val="BodyText"/>
         <w:bidi w:val="0"/>
         <w:spacing w:lineRule="auto" w:line="276" w:before="0" w:after="140"/>
         <w:jc w:val="left"/>
@@ -2707,7 +2707,7 @@
     </w:p>
     <w:p>
       <w:pPr>
-        <w:pStyle w:val="TextBody"/>
+        <w:pStyle w:val="BodyText"/>
         <w:numPr>
           <w:ilvl w:val="0"/>
           <w:numId w:val="8"/>
@@ -2717,7 +2717,7 @@
         </w:tabs>
         <w:bidi w:val="0"/>
         <w:spacing w:before="0" w:after="0"/>
-        <w:ind w:left="709" w:hanging="283"/>
+        <w:ind w:hanging="283" w:left="709"/>
         <w:jc w:val="left"/>
         <w:rPr/>
       </w:pPr>
@@ -2728,7 +2728,7 @@
     </w:p>
     <w:p>
       <w:pPr>
-        <w:pStyle w:val="TextBody"/>
+        <w:pStyle w:val="BodyText"/>
         <w:numPr>
           <w:ilvl w:val="0"/>
           <w:numId w:val="8"/>
@@ -2738,7 +2738,7 @@
         </w:tabs>
         <w:bidi w:val="0"/>
         <w:spacing w:before="0" w:after="0"/>
-        <w:ind w:left="709" w:hanging="283"/>
+        <w:ind w:hanging="283" w:left="709"/>
         <w:jc w:val="left"/>
         <w:rPr/>
       </w:pPr>
@@ -2749,7 +2749,7 @@
     </w:p>
     <w:p>
       <w:pPr>
-        <w:pStyle w:val="TextBody"/>
+        <w:pStyle w:val="BodyText"/>
         <w:numPr>
           <w:ilvl w:val="0"/>
           <w:numId w:val="8"/>
@@ -2758,7 +2758,7 @@
           <w:tab w:val="left" w:pos="709" w:leader="none"/>
         </w:tabs>
         <w:bidi w:val="0"/>
-        <w:ind w:left="709" w:hanging="283"/>
+        <w:ind w:hanging="283" w:left="709"/>
         <w:jc w:val="left"/>
         <w:rPr/>
       </w:pPr>
@@ -2769,7 +2769,7 @@
     </w:p>
     <w:p>
       <w:pPr>
-        <w:pStyle w:val="TextBody"/>
+        <w:pStyle w:val="BodyText"/>
         <w:bidi w:val="0"/>
         <w:jc w:val="left"/>
         <w:rPr/>
@@ -2787,7 +2787,7 @@
     </w:p>
     <w:p>
       <w:pPr>
-        <w:pStyle w:val="TextBody"/>
+        <w:pStyle w:val="BodyText"/>
         <w:numPr>
           <w:ilvl w:val="0"/>
           <w:numId w:val="9"/>
@@ -2796,7 +2796,7 @@
           <w:tab w:val="left" w:pos="709" w:leader="none"/>
         </w:tabs>
         <w:bidi w:val="0"/>
-        <w:ind w:left="709" w:hanging="283"/>
+        <w:ind w:hanging="283" w:left="709"/>
         <w:jc w:val="left"/>
         <w:rPr/>
       </w:pPr>
@@ -3252,7 +3252,7 @@
     </w:p>
     <w:p>
       <w:pPr>
-        <w:pStyle w:val="TextBody"/>
+        <w:pStyle w:val="BodyText"/>
         <w:bidi w:val="0"/>
         <w:spacing w:lineRule="auto" w:line="276" w:before="0" w:after="140"/>
         <w:jc w:val="left"/>
@@ -3265,7 +3265,7 @@
     </w:p>
     <w:p>
       <w:pPr>
-        <w:pStyle w:val="TextBody"/>
+        <w:pStyle w:val="BodyText"/>
         <w:numPr>
           <w:ilvl w:val="0"/>
           <w:numId w:val="10"/>
@@ -3275,7 +3275,7 @@
         </w:tabs>
         <w:bidi w:val="0"/>
         <w:spacing w:before="0" w:after="0"/>
-        <w:ind w:left="709" w:hanging="283"/>
+        <w:ind w:hanging="283" w:left="709"/>
         <w:jc w:val="left"/>
         <w:rPr/>
       </w:pPr>
@@ -3286,7 +3286,7 @@
     </w:p>
     <w:p>
       <w:pPr>
-        <w:pStyle w:val="TextBody"/>
+        <w:pStyle w:val="BodyText"/>
         <w:numPr>
           <w:ilvl w:val="0"/>
           <w:numId w:val="10"/>
@@ -3296,7 +3296,7 @@
         </w:tabs>
         <w:bidi w:val="0"/>
         <w:spacing w:before="0" w:after="0"/>
-        <w:ind w:left="709" w:hanging="283"/>
+        <w:ind w:hanging="283" w:left="709"/>
         <w:jc w:val="left"/>
         <w:rPr/>
       </w:pPr>
@@ -3307,7 +3307,7 @@
     </w:p>
     <w:p>
       <w:pPr>
-        <w:pStyle w:val="TextBody"/>
+        <w:pStyle w:val="BodyText"/>
         <w:numPr>
           <w:ilvl w:val="0"/>
           <w:numId w:val="10"/>
@@ -3317,7 +3317,7 @@
         </w:tabs>
         <w:bidi w:val="0"/>
         <w:spacing w:before="0" w:after="0"/>
-        <w:ind w:left="709" w:hanging="283"/>
+        <w:ind w:hanging="283" w:left="709"/>
         <w:jc w:val="left"/>
         <w:rPr/>
       </w:pPr>
@@ -3328,7 +3328,7 @@
     </w:p>
     <w:p>
       <w:pPr>
-        <w:pStyle w:val="TextBody"/>
+        <w:pStyle w:val="BodyText"/>
         <w:numPr>
           <w:ilvl w:val="0"/>
           <w:numId w:val="10"/>
@@ -3337,7 +3337,7 @@
           <w:tab w:val="left" w:pos="709" w:leader="none"/>
         </w:tabs>
         <w:bidi w:val="0"/>
-        <w:ind w:left="709" w:hanging="283"/>
+        <w:ind w:hanging="283" w:left="709"/>
         <w:jc w:val="left"/>
         <w:rPr/>
       </w:pPr>
@@ -3348,7 +3348,7 @@
     </w:p>
     <w:p>
       <w:pPr>
-        <w:pStyle w:val="TextBody"/>
+        <w:pStyle w:val="BodyText"/>
         <w:bidi w:val="0"/>
         <w:jc w:val="left"/>
         <w:rPr/>
@@ -3390,7 +3390,7 @@
     </w:p>
     <w:p>
       <w:pPr>
-        <w:pStyle w:val="TextBody"/>
+        <w:pStyle w:val="BodyText"/>
         <w:bidi w:val="0"/>
         <w:spacing w:lineRule="auto" w:line="276" w:before="0" w:after="140"/>
         <w:jc w:val="left"/>
@@ -3405,7 +3405,7 @@
     </w:p>
     <w:p>
       <w:pPr>
-        <w:pStyle w:val="TextBody"/>
+        <w:pStyle w:val="BodyText"/>
         <w:bidi w:val="0"/>
         <w:spacing w:lineRule="auto" w:line="276" w:before="0" w:after="140"/>
         <w:jc w:val="left"/>
@@ -3424,7 +3424,7 @@
     </w:p>
     <w:p>
       <w:pPr>
-        <w:pStyle w:val="TextBody"/>
+        <w:pStyle w:val="BodyText"/>
         <w:bidi w:val="0"/>
         <w:spacing w:lineRule="auto" w:line="276" w:before="0" w:after="140"/>
         <w:jc w:val="left"/>
@@ -3447,7 +3447,7 @@
     </w:p>
     <w:p>
       <w:pPr>
-        <w:pStyle w:val="TextBody"/>
+        <w:pStyle w:val="BodyText"/>
         <w:bidi w:val="0"/>
         <w:spacing w:lineRule="auto" w:line="276" w:before="0" w:after="140"/>
         <w:jc w:val="left"/>
@@ -3471,7 +3471,7 @@
     </w:p>
     <w:p>
       <w:pPr>
-        <w:pStyle w:val="TextBody"/>
+        <w:pStyle w:val="BodyText"/>
         <w:bidi w:val="0"/>
         <w:spacing w:lineRule="auto" w:line="276" w:before="0" w:after="140"/>
         <w:jc w:val="left"/>
@@ -3484,7 +3484,7 @@
     </w:p>
     <w:p>
       <w:pPr>
-        <w:pStyle w:val="TextBody"/>
+        <w:pStyle w:val="BodyText"/>
         <w:bidi w:val="0"/>
         <w:spacing w:lineRule="auto" w:line="276" w:before="0" w:after="140"/>
         <w:jc w:val="left"/>
@@ -3499,7 +3499,7 @@
     </w:p>
     <w:p>
       <w:pPr>
-        <w:pStyle w:val="TextBody"/>
+        <w:pStyle w:val="BodyText"/>
         <w:bidi w:val="0"/>
         <w:spacing w:lineRule="auto" w:line="276" w:before="0" w:after="140"/>
         <w:jc w:val="left"/>
@@ -3548,7 +3548,7 @@
     </w:p>
     <w:p>
       <w:pPr>
-        <w:pStyle w:val="TextBody"/>
+        <w:pStyle w:val="BodyText"/>
         <w:bidi w:val="0"/>
         <w:spacing w:lineRule="auto" w:line="276" w:before="0" w:after="140"/>
         <w:jc w:val="left"/>
@@ -3571,7 +3571,7 @@
     </w:p>
     <w:p>
       <w:pPr>
-        <w:pStyle w:val="TextBody"/>
+        <w:pStyle w:val="BodyText"/>
         <w:bidi w:val="0"/>
         <w:spacing w:lineRule="auto" w:line="276" w:before="0" w:after="140"/>
         <w:jc w:val="left"/>
@@ -4101,7 +4101,7 @@
     </w:p>
     <w:p>
       <w:pPr>
-        <w:pStyle w:val="TextBody"/>
+        <w:pStyle w:val="BodyText"/>
         <w:bidi w:val="0"/>
         <w:spacing w:lineRule="auto" w:line="276" w:before="0" w:after="140"/>
         <w:jc w:val="left"/>
@@ -4116,7 +4116,7 @@
     </w:p>
     <w:p>
       <w:pPr>
-        <w:pStyle w:val="TextBody"/>
+        <w:pStyle w:val="BodyText"/>
         <w:bidi w:val="0"/>
         <w:spacing w:lineRule="auto" w:line="276" w:before="0" w:after="140"/>
         <w:jc w:val="left"/>
@@ -4173,6 +4173,7 @@
       <w:pPr>
         <w:pStyle w:val="Heading2"/>
         <w:bidi w:val="0"/>
+        <w:spacing w:before="0" w:after="120"/>
         <w:jc w:val="left"/>
         <w:rPr/>
       </w:pPr>
@@ -4183,7 +4184,7 @@
     </w:p>
     <w:p>
       <w:pPr>
-        <w:pStyle w:val="TextBody"/>
+        <w:pStyle w:val="BodyText"/>
         <w:bidi w:val="0"/>
         <w:jc w:val="left"/>
         <w:rPr/>
@@ -4201,7 +4202,7 @@
     </w:p>
     <w:p>
       <w:pPr>
-        <w:pStyle w:val="TextBody"/>
+        <w:pStyle w:val="BodyText"/>
         <w:numPr>
           <w:ilvl w:val="0"/>
           <w:numId w:val="11"/>
@@ -4211,7 +4212,7 @@
         </w:tabs>
         <w:bidi w:val="0"/>
         <w:spacing w:before="0" w:after="0"/>
-        <w:ind w:left="709" w:hanging="283"/>
+        <w:ind w:hanging="283" w:left="709"/>
         <w:jc w:val="left"/>
         <w:rPr/>
       </w:pPr>
@@ -4229,7 +4230,7 @@
     </w:p>
     <w:p>
       <w:pPr>
-        <w:pStyle w:val="TextBody"/>
+        <w:pStyle w:val="BodyText"/>
         <w:numPr>
           <w:ilvl w:val="0"/>
           <w:numId w:val="11"/>
@@ -4239,7 +4240,7 @@
         </w:tabs>
         <w:bidi w:val="0"/>
         <w:spacing w:before="0" w:after="0"/>
-        <w:ind w:left="709" w:hanging="283"/>
+        <w:ind w:hanging="283" w:left="709"/>
         <w:jc w:val="left"/>
         <w:rPr/>
       </w:pPr>
@@ -4257,7 +4258,7 @@
     </w:p>
     <w:p>
       <w:pPr>
-        <w:pStyle w:val="TextBody"/>
+        <w:pStyle w:val="BodyText"/>
         <w:numPr>
           <w:ilvl w:val="0"/>
           <w:numId w:val="11"/>
@@ -4267,7 +4268,7 @@
         </w:tabs>
         <w:bidi w:val="0"/>
         <w:spacing w:before="0" w:after="0"/>
-        <w:ind w:left="709" w:hanging="283"/>
+        <w:ind w:hanging="283" w:left="709"/>
         <w:jc w:val="left"/>
         <w:rPr/>
       </w:pPr>
@@ -4284,7 +4285,7 @@
     </w:p>
     <w:p>
       <w:pPr>
-        <w:pStyle w:val="TextBody"/>
+        <w:pStyle w:val="BodyText"/>
         <w:numPr>
           <w:ilvl w:val="0"/>
           <w:numId w:val="11"/>
@@ -4294,7 +4295,7 @@
         </w:tabs>
         <w:bidi w:val="0"/>
         <w:spacing w:before="0" w:after="0"/>
-        <w:ind w:left="709" w:hanging="283"/>
+        <w:ind w:hanging="283" w:left="709"/>
         <w:jc w:val="left"/>
         <w:rPr/>
       </w:pPr>
@@ -4312,7 +4313,7 @@
     </w:p>
     <w:p>
       <w:pPr>
-        <w:pStyle w:val="TextBody"/>
+        <w:pStyle w:val="BodyText"/>
         <w:numPr>
           <w:ilvl w:val="0"/>
           <w:numId w:val="11"/>
@@ -4322,7 +4323,7 @@
         </w:tabs>
         <w:bidi w:val="0"/>
         <w:spacing w:before="0" w:after="0"/>
-        <w:ind w:left="709" w:hanging="283"/>
+        <w:ind w:hanging="283" w:left="709"/>
         <w:jc w:val="left"/>
         <w:rPr/>
       </w:pPr>
@@ -4339,7 +4340,7 @@
     </w:p>
     <w:p>
       <w:pPr>
-        <w:pStyle w:val="TextBody"/>
+        <w:pStyle w:val="BodyText"/>
         <w:bidi w:val="0"/>
         <w:spacing w:before="0" w:after="0"/>
         <w:jc w:val="left"/>
@@ -4351,7 +4352,7 @@
     </w:p>
     <w:p>
       <w:pPr>
-        <w:pStyle w:val="TextBody"/>
+        <w:pStyle w:val="BodyText"/>
         <w:bidi w:val="0"/>
         <w:jc w:val="left"/>
         <w:rPr/>
@@ -4365,7 +4366,7 @@
     </w:p>
     <w:p>
       <w:pPr>
-        <w:pStyle w:val="TextBody"/>
+        <w:pStyle w:val="BodyText"/>
         <w:numPr>
           <w:ilvl w:val="0"/>
           <w:numId w:val="12"/>
@@ -4375,7 +4376,7 @@
         </w:tabs>
         <w:bidi w:val="0"/>
         <w:spacing w:before="0" w:after="0"/>
-        <w:ind w:left="709" w:hanging="283"/>
+        <w:ind w:hanging="283" w:left="709"/>
         <w:jc w:val="left"/>
         <w:rPr/>
       </w:pPr>
@@ -4386,7 +4387,7 @@
     </w:p>
     <w:p>
       <w:pPr>
-        <w:pStyle w:val="TextBody"/>
+        <w:pStyle w:val="BodyText"/>
         <w:numPr>
           <w:ilvl w:val="0"/>
           <w:numId w:val="12"/>
@@ -4396,7 +4397,7 @@
         </w:tabs>
         <w:bidi w:val="0"/>
         <w:spacing w:before="0" w:after="0"/>
-        <w:ind w:left="709" w:hanging="283"/>
+        <w:ind w:hanging="283" w:left="709"/>
         <w:jc w:val="left"/>
         <w:rPr/>
       </w:pPr>
@@ -4407,7 +4408,7 @@
     </w:p>
     <w:p>
       <w:pPr>
-        <w:pStyle w:val="TextBody"/>
+        <w:pStyle w:val="BodyText"/>
         <w:numPr>
           <w:ilvl w:val="0"/>
           <w:numId w:val="12"/>
@@ -4417,7 +4418,7 @@
         </w:tabs>
         <w:bidi w:val="0"/>
         <w:spacing w:before="0" w:after="0"/>
-        <w:ind w:left="709" w:hanging="283"/>
+        <w:ind w:hanging="283" w:left="709"/>
         <w:jc w:val="left"/>
         <w:rPr/>
       </w:pPr>
@@ -4428,7 +4429,7 @@
     </w:p>
     <w:p>
       <w:pPr>
-        <w:pStyle w:val="TextBody"/>
+        <w:pStyle w:val="BodyText"/>
         <w:numPr>
           <w:ilvl w:val="0"/>
           <w:numId w:val="12"/>
@@ -4437,7 +4438,7 @@
           <w:tab w:val="left" w:pos="709" w:leader="none"/>
         </w:tabs>
         <w:bidi w:val="0"/>
-        <w:ind w:left="709" w:hanging="283"/>
+        <w:ind w:hanging="283" w:left="709"/>
         <w:jc w:val="left"/>
         <w:rPr/>
       </w:pPr>
@@ -4448,7 +4449,7 @@
     </w:p>
     <w:p>
       <w:pPr>
-        <w:pStyle w:val="TextBody"/>
+        <w:pStyle w:val="BodyText"/>
         <w:bidi w:val="0"/>
         <w:jc w:val="left"/>
         <w:rPr/>
@@ -4462,7 +4463,7 @@
     </w:p>
     <w:p>
       <w:pPr>
-        <w:pStyle w:val="TextBody"/>
+        <w:pStyle w:val="BodyText"/>
         <w:numPr>
           <w:ilvl w:val="0"/>
           <w:numId w:val="13"/>
@@ -4472,7 +4473,7 @@
         </w:tabs>
         <w:bidi w:val="0"/>
         <w:spacing w:before="0" w:after="0"/>
-        <w:ind w:left="709" w:hanging="283"/>
+        <w:ind w:hanging="283" w:left="709"/>
         <w:jc w:val="left"/>
         <w:rPr/>
       </w:pPr>
@@ -4483,7 +4484,7 @@
     </w:p>
     <w:p>
       <w:pPr>
-        <w:pStyle w:val="TextBody"/>
+        <w:pStyle w:val="BodyText"/>
         <w:numPr>
           <w:ilvl w:val="0"/>
           <w:numId w:val="13"/>
@@ -4493,7 +4494,7 @@
         </w:tabs>
         <w:bidi w:val="0"/>
         <w:spacing w:before="0" w:after="0"/>
-        <w:ind w:left="709" w:hanging="283"/>
+        <w:ind w:hanging="283" w:left="709"/>
         <w:jc w:val="left"/>
         <w:rPr/>
       </w:pPr>
@@ -4504,7 +4505,7 @@
     </w:p>
     <w:p>
       <w:pPr>
-        <w:pStyle w:val="TextBody"/>
+        <w:pStyle w:val="BodyText"/>
         <w:numPr>
           <w:ilvl w:val="0"/>
           <w:numId w:val="13"/>
@@ -4514,7 +4515,7 @@
         </w:tabs>
         <w:bidi w:val="0"/>
         <w:spacing w:before="0" w:after="0"/>
-        <w:ind w:left="709" w:hanging="283"/>
+        <w:ind w:hanging="283" w:left="709"/>
         <w:jc w:val="left"/>
         <w:rPr/>
       </w:pPr>
@@ -4525,7 +4526,7 @@
     </w:p>
     <w:p>
       <w:pPr>
-        <w:pStyle w:val="TextBody"/>
+        <w:pStyle w:val="BodyText"/>
         <w:numPr>
           <w:ilvl w:val="0"/>
           <w:numId w:val="13"/>
@@ -4534,7 +4535,7 @@
           <w:tab w:val="left" w:pos="709" w:leader="none"/>
         </w:tabs>
         <w:bidi w:val="0"/>
-        <w:ind w:left="709" w:hanging="283"/>
+        <w:ind w:hanging="283" w:left="709"/>
         <w:jc w:val="left"/>
         <w:rPr/>
       </w:pPr>
@@ -4545,7 +4546,7 @@
     </w:p>
     <w:p>
       <w:pPr>
-        <w:pStyle w:val="TextBody"/>
+        <w:pStyle w:val="BodyText"/>
         <w:bidi w:val="0"/>
         <w:jc w:val="left"/>
         <w:rPr/>
@@ -4559,7 +4560,7 @@
     </w:p>
     <w:p>
       <w:pPr>
-        <w:pStyle w:val="TextBody"/>
+        <w:pStyle w:val="BodyText"/>
         <w:numPr>
           <w:ilvl w:val="0"/>
           <w:numId w:val="14"/>
@@ -4569,7 +4570,7 @@
         </w:tabs>
         <w:bidi w:val="0"/>
         <w:spacing w:before="0" w:after="0"/>
-        <w:ind w:left="709" w:hanging="283"/>
+        <w:ind w:hanging="283" w:left="709"/>
         <w:jc w:val="left"/>
         <w:rPr/>
       </w:pPr>
@@ -4580,7 +4581,7 @@
     </w:p>
     <w:p>
       <w:pPr>
-        <w:pStyle w:val="TextBody"/>
+        <w:pStyle w:val="BodyText"/>
         <w:numPr>
           <w:ilvl w:val="0"/>
           <w:numId w:val="14"/>
@@ -4590,7 +4591,7 @@
         </w:tabs>
         <w:bidi w:val="0"/>
         <w:spacing w:before="0" w:after="0"/>
-        <w:ind w:left="709" w:hanging="283"/>
+        <w:ind w:hanging="283" w:left="709"/>
         <w:jc w:val="left"/>
         <w:rPr/>
       </w:pPr>
@@ -4601,7 +4602,7 @@
     </w:p>
     <w:p>
       <w:pPr>
-        <w:pStyle w:val="TextBody"/>
+        <w:pStyle w:val="BodyText"/>
         <w:numPr>
           <w:ilvl w:val="0"/>
           <w:numId w:val="14"/>
@@ -4611,7 +4612,7 @@
         </w:tabs>
         <w:bidi w:val="0"/>
         <w:spacing w:before="0" w:after="0"/>
-        <w:ind w:left="709" w:hanging="283"/>
+        <w:ind w:hanging="283" w:left="709"/>
         <w:jc w:val="left"/>
         <w:rPr/>
       </w:pPr>
@@ -4622,7 +4623,7 @@
     </w:p>
     <w:p>
       <w:pPr>
-        <w:pStyle w:val="TextBody"/>
+        <w:pStyle w:val="BodyText"/>
         <w:numPr>
           <w:ilvl w:val="0"/>
           <w:numId w:val="14"/>
@@ -4631,7 +4632,7 @@
           <w:tab w:val="left" w:pos="709" w:leader="none"/>
         </w:tabs>
         <w:bidi w:val="0"/>
-        <w:ind w:left="709" w:hanging="283"/>
+        <w:ind w:hanging="283" w:left="709"/>
         <w:jc w:val="left"/>
         <w:rPr/>
       </w:pPr>
@@ -4658,6 +4659,7 @@
       <w:pPr>
         <w:pStyle w:val="Heading2"/>
         <w:bidi w:val="0"/>
+        <w:spacing w:before="0" w:after="120"/>
         <w:jc w:val="left"/>
         <w:rPr/>
       </w:pPr>
@@ -4680,7 +4682,7 @@
     </w:p>
     <w:p>
       <w:pPr>
-        <w:pStyle w:val="TextBody"/>
+        <w:pStyle w:val="BodyText"/>
         <w:bidi w:val="0"/>
         <w:jc w:val="left"/>
         <w:rPr/>
@@ -4692,7 +4694,7 @@
     </w:p>
     <w:p>
       <w:pPr>
-        <w:pStyle w:val="TextBody"/>
+        <w:pStyle w:val="BodyText"/>
         <w:bidi w:val="0"/>
         <w:jc w:val="left"/>
         <w:rPr/>
@@ -4706,7 +4708,7 @@
     </w:p>
     <w:p>
       <w:pPr>
-        <w:pStyle w:val="TextBody"/>
+        <w:pStyle w:val="BodyText"/>
         <w:numPr>
           <w:ilvl w:val="0"/>
           <w:numId w:val="15"/>
@@ -4716,7 +4718,7 @@
         </w:tabs>
         <w:bidi w:val="0"/>
         <w:spacing w:before="0" w:after="0"/>
-        <w:ind w:left="709" w:hanging="283"/>
+        <w:ind w:hanging="283" w:left="709"/>
         <w:jc w:val="left"/>
         <w:rPr/>
       </w:pPr>
@@ -4727,7 +4729,7 @@
     </w:p>
     <w:p>
       <w:pPr>
-        <w:pStyle w:val="TextBody"/>
+        <w:pStyle w:val="BodyText"/>
         <w:numPr>
           <w:ilvl w:val="0"/>
           <w:numId w:val="15"/>
@@ -4737,7 +4739,7 @@
         </w:tabs>
         <w:bidi w:val="0"/>
         <w:spacing w:before="0" w:after="0"/>
-        <w:ind w:left="709" w:hanging="283"/>
+        <w:ind w:hanging="283" w:left="709"/>
         <w:jc w:val="left"/>
         <w:rPr/>
       </w:pPr>
@@ -4748,7 +4750,7 @@
     </w:p>
     <w:p>
       <w:pPr>
-        <w:pStyle w:val="TextBody"/>
+        <w:pStyle w:val="BodyText"/>
         <w:numPr>
           <w:ilvl w:val="0"/>
           <w:numId w:val="15"/>
@@ -4758,7 +4760,7 @@
         </w:tabs>
         <w:bidi w:val="0"/>
         <w:spacing w:before="0" w:after="0"/>
-        <w:ind w:left="709" w:hanging="283"/>
+        <w:ind w:hanging="283" w:left="709"/>
         <w:jc w:val="left"/>
         <w:rPr/>
       </w:pPr>
@@ -4769,7 +4771,7 @@
     </w:p>
     <w:p>
       <w:pPr>
-        <w:pStyle w:val="TextBody"/>
+        <w:pStyle w:val="BodyText"/>
         <w:numPr>
           <w:ilvl w:val="0"/>
           <w:numId w:val="15"/>
@@ -4778,7 +4780,7 @@
           <w:tab w:val="left" w:pos="709" w:leader="none"/>
         </w:tabs>
         <w:bidi w:val="0"/>
-        <w:ind w:left="709" w:hanging="283"/>
+        <w:ind w:hanging="283" w:left="709"/>
         <w:jc w:val="left"/>
         <w:rPr/>
       </w:pPr>
@@ -4789,7 +4791,7 @@
     </w:p>
     <w:p>
       <w:pPr>
-        <w:pStyle w:val="TextBody"/>
+        <w:pStyle w:val="BodyText"/>
         <w:bidi w:val="0"/>
         <w:jc w:val="left"/>
         <w:rPr/>
@@ -4811,7 +4813,7 @@
     </w:p>
     <w:p>
       <w:pPr>
-        <w:pStyle w:val="TextBody"/>
+        <w:pStyle w:val="BodyText"/>
         <w:bidi w:val="0"/>
         <w:jc w:val="left"/>
         <w:rPr/>
@@ -4823,7 +4825,7 @@
     </w:p>
     <w:p>
       <w:pPr>
-        <w:pStyle w:val="TextBody"/>
+        <w:pStyle w:val="BodyText"/>
         <w:bidi w:val="0"/>
         <w:jc w:val="left"/>
         <w:rPr/>
@@ -4836,7 +4838,7 @@
     </w:p>
     <w:p>
       <w:pPr>
-        <w:pStyle w:val="TextBody"/>
+        <w:pStyle w:val="BodyText"/>
         <w:numPr>
           <w:ilvl w:val="0"/>
           <w:numId w:val="16"/>
@@ -4845,7 +4847,7 @@
           <w:tab w:val="left" w:pos="709" w:leader="none"/>
         </w:tabs>
         <w:bidi w:val="0"/>
-        <w:ind w:left="709" w:hanging="283"/>
+        <w:ind w:hanging="283" w:left="709"/>
         <w:jc w:val="left"/>
         <w:rPr/>
       </w:pPr>
@@ -4856,7 +4858,7 @@
     </w:p>
     <w:p>
       <w:pPr>
-        <w:pStyle w:val="TextBody"/>
+        <w:pStyle w:val="BodyText"/>
         <w:bidi w:val="0"/>
         <w:jc w:val="left"/>
         <w:rPr/>
@@ -4868,40 +4870,40 @@
     </w:p>
     <w:p>
       <w:pPr>
-        <w:pStyle w:val="TextBody"/>
-        <w:bidi w:val="0"/>
-        <w:jc w:val="left"/>
-        <w:rPr/>
-      </w:pPr>
-      <w:r>
-        <w:rPr/>
-      </w:r>
-    </w:p>
-    <w:p>
-      <w:pPr>
-        <w:pStyle w:val="TextBody"/>
-        <w:bidi w:val="0"/>
-        <w:jc w:val="left"/>
-        <w:rPr/>
-      </w:pPr>
-      <w:r>
-        <w:rPr/>
-      </w:r>
-    </w:p>
-    <w:p>
-      <w:pPr>
-        <w:pStyle w:val="TextBody"/>
-        <w:bidi w:val="0"/>
-        <w:jc w:val="left"/>
-        <w:rPr/>
-      </w:pPr>
-      <w:r>
-        <w:rPr/>
-      </w:r>
-    </w:p>
-    <w:p>
-      <w:pPr>
-        <w:pStyle w:val="TextBody"/>
+        <w:pStyle w:val="BodyText"/>
+        <w:bidi w:val="0"/>
+        <w:jc w:val="left"/>
+        <w:rPr/>
+      </w:pPr>
+      <w:r>
+        <w:rPr/>
+      </w:r>
+    </w:p>
+    <w:p>
+      <w:pPr>
+        <w:pStyle w:val="BodyText"/>
+        <w:bidi w:val="0"/>
+        <w:jc w:val="left"/>
+        <w:rPr/>
+      </w:pPr>
+      <w:r>
+        <w:rPr/>
+      </w:r>
+    </w:p>
+    <w:p>
+      <w:pPr>
+        <w:pStyle w:val="BodyText"/>
+        <w:bidi w:val="0"/>
+        <w:jc w:val="left"/>
+        <w:rPr/>
+      </w:pPr>
+      <w:r>
+        <w:rPr/>
+      </w:r>
+    </w:p>
+    <w:p>
+      <w:pPr>
+        <w:pStyle w:val="BodyText"/>
         <w:bidi w:val="0"/>
         <w:jc w:val="left"/>
         <w:rPr/>
@@ -4913,7 +4915,7 @@
     </w:p>
     <w:p>
       <w:pPr>
-        <w:pStyle w:val="TextBody"/>
+        <w:pStyle w:val="BodyText"/>
         <w:bidi w:val="0"/>
         <w:spacing w:before="0" w:after="140"/>
         <w:jc w:val="left"/>
@@ -4922,6 +4924,492 @@
       <w:r>
         <w:rPr/>
         <w:t>${#if documentId == "HBL-LOAN-DOC-20250902-001234"} ✅ Document matched: ${documentId} ${#else} ❌ Not matched: ${documentId} != HBL-LOAN-DOC-20250902-001234 ${/if}</w:t>
+      </w:r>
+      <w:r>
+        <w:br w:type="page"/>
+      </w:r>
+    </w:p>
+    <w:p>
+      <w:pPr>
+        <w:pStyle w:val="BodyText"/>
+        <w:bidi w:val="0"/>
+        <w:spacing w:before="0" w:after="140"/>
+        <w:jc w:val="left"/>
+        <w:rPr/>
+      </w:pPr>
+      <w:r>
+        <w:rPr/>
+        <w:t>NESTED LOOPS AND OBJECTS</w:t>
+        <w:br/>
+        <w:br/>
+        <w:t>Top Customers</w:t>
+      </w:r>
+    </w:p>
+    <w:p>
+      <w:pPr>
+        <w:pStyle w:val="BodyText"/>
+        <w:bidi w:val="0"/>
+        <w:spacing w:before="0" w:after="140"/>
+        <w:jc w:val="left"/>
+        <w:rPr/>
+      </w:pPr>
+      <w:r>
+        <w:rPr/>
+        <w:t>${#each topCustomers}</w:t>
+      </w:r>
+    </w:p>
+    <w:p>
+      <w:pPr>
+        <w:pStyle w:val="BodyText"/>
+        <w:bidi w:val="0"/>
+        <w:spacing w:before="0" w:after="140"/>
+        <w:jc w:val="left"/>
+        <w:rPr/>
+      </w:pPr>
+      <w:r>
+        <w:rPr/>
+        <w:t>${index + 1}. ${this.name} ${#if this.isVIP}(VIP Customer 🌟)${/if}</w:t>
+      </w:r>
+    </w:p>
+    <w:p>
+      <w:pPr>
+        <w:pStyle w:val="BodyText"/>
+        <w:bidi w:val="0"/>
+        <w:spacing w:before="0" w:after="140"/>
+        <w:jc w:val="left"/>
+        <w:rPr/>
+      </w:pPr>
+      <w:r>
+        <w:rPr/>
+        <w:t>Orders:</w:t>
+      </w:r>
+    </w:p>
+    <w:p>
+      <w:pPr>
+        <w:pStyle w:val="BodyText"/>
+        <w:bidi w:val="0"/>
+        <w:spacing w:before="0" w:after="140"/>
+        <w:jc w:val="left"/>
+        <w:rPr/>
+      </w:pPr>
+      <w:r>
+        <w:rPr/>
+        <w:t>${#each this.recentOrders}</w:t>
+      </w:r>
+    </w:p>
+    <w:p>
+      <w:pPr>
+        <w:pStyle w:val="BodyText"/>
+        <w:bidi w:val="0"/>
+        <w:spacing w:before="0" w:after="140"/>
+        <w:jc w:val="left"/>
+        <w:rPr/>
+      </w:pPr>
+      <w:r>
+        <w:rPr/>
+        <w:t xml:space="preserve">  </w:t>
+      </w:r>
+      <w:r>
+        <w:rPr/>
+        <w:t>- Order ID: ${this.id}</w:t>
+      </w:r>
+    </w:p>
+    <w:p>
+      <w:pPr>
+        <w:pStyle w:val="BodyText"/>
+        <w:bidi w:val="0"/>
+        <w:spacing w:before="0" w:after="140"/>
+        <w:jc w:val="left"/>
+        <w:rPr/>
+      </w:pPr>
+      <w:r>
+        <w:rPr/>
+        <w:t xml:space="preserve">  </w:t>
+      </w:r>
+      <w:r>
+        <w:rPr/>
+        <w:t>Details:</w:t>
+      </w:r>
+    </w:p>
+    <w:p>
+      <w:pPr>
+        <w:pStyle w:val="BodyText"/>
+        <w:bidi w:val="0"/>
+        <w:spacing w:before="0" w:after="140"/>
+        <w:jc w:val="left"/>
+        <w:rPr/>
+      </w:pPr>
+      <w:r>
+        <w:rPr/>
+        <w:t xml:space="preserve">  </w:t>
+      </w:r>
+      <w:r>
+        <w:rPr/>
+        <w:t>${#each this.details}</w:t>
+      </w:r>
+    </w:p>
+    <w:p>
+      <w:pPr>
+        <w:pStyle w:val="BodyText"/>
+        <w:bidi w:val="0"/>
+        <w:spacing w:before="0" w:after="140"/>
+        <w:jc w:val="left"/>
+        <w:rPr/>
+      </w:pPr>
+      <w:r>
+        <w:rPr/>
+        <w:t xml:space="preserve">    </w:t>
+      </w:r>
+      <w:r>
+        <w:rPr/>
+        <w:t>-- Address: ${this.address}</w:t>
+      </w:r>
+    </w:p>
+    <w:p>
+      <w:pPr>
+        <w:pStyle w:val="BodyText"/>
+        <w:bidi w:val="0"/>
+        <w:spacing w:before="0" w:after="140"/>
+        <w:jc w:val="left"/>
+        <w:rPr/>
+      </w:pPr>
+      <w:r>
+        <w:rPr/>
+        <w:t xml:space="preserve">    </w:t>
+      </w:r>
+      <w:r>
+        <w:rPr/>
+        <w:t>-- Parent Order: ${../id}</w:t>
+      </w:r>
+    </w:p>
+    <w:p>
+      <w:pPr>
+        <w:pStyle w:val="BodyText"/>
+        <w:bidi w:val="0"/>
+        <w:spacing w:before="0" w:after="140"/>
+        <w:jc w:val="left"/>
+        <w:rPr/>
+      </w:pPr>
+      <w:r>
+        <w:rPr/>
+        <w:t xml:space="preserve">    </w:t>
+      </w:r>
+      <w:r>
+        <w:rPr/>
+        <w:t xml:space="preserve">-- Customer: ${../../name} </w:t>
+      </w:r>
+    </w:p>
+    <w:p>
+      <w:pPr>
+        <w:pStyle w:val="BodyText"/>
+        <w:bidi w:val="0"/>
+        <w:spacing w:before="0" w:after="140"/>
+        <w:jc w:val="left"/>
+        <w:rPr/>
+      </w:pPr>
+      <w:r>
+        <w:rPr/>
+        <w:t xml:space="preserve">  </w:t>
+      </w:r>
+      <w:r>
+        <w:rPr/>
+        <w:t>${/each}</w:t>
+      </w:r>
+    </w:p>
+    <w:p>
+      <w:pPr>
+        <w:pStyle w:val="BodyText"/>
+        <w:bidi w:val="0"/>
+        <w:spacing w:before="0" w:after="140"/>
+        <w:jc w:val="left"/>
+        <w:rPr/>
+      </w:pPr>
+      <w:r>
+        <w:rPr/>
+        <w:t>${/each}</w:t>
+      </w:r>
+    </w:p>
+    <w:p>
+      <w:pPr>
+        <w:pStyle w:val="BodyText"/>
+        <w:bidi w:val="0"/>
+        <w:spacing w:before="0" w:after="140"/>
+        <w:jc w:val="left"/>
+        <w:rPr/>
+      </w:pPr>
+      <w:r>
+        <w:rPr/>
+        <w:t>${/each}</w:t>
+      </w:r>
+    </w:p>
+    <w:p>
+      <w:pPr>
+        <w:pStyle w:val="BodyText"/>
+        <w:bidi w:val="0"/>
+        <w:spacing w:before="0" w:after="140"/>
+        <w:jc w:val="left"/>
+        <w:rPr/>
+      </w:pPr>
+      <w:r>
+        <w:rPr/>
+      </w:r>
+    </w:p>
+    <w:p>
+      <w:pPr>
+        <w:pStyle w:val="BodyText"/>
+        <w:bidi w:val="0"/>
+        <w:spacing w:before="0" w:after="140"/>
+        <w:jc w:val="left"/>
+        <w:rPr/>
+      </w:pPr>
+      <w:r>
+        <w:rPr/>
+        <w:t>Collaterals</w:t>
+      </w:r>
+    </w:p>
+    <w:p>
+      <w:pPr>
+        <w:pStyle w:val="BodyText"/>
+        <w:bidi w:val="0"/>
+        <w:spacing w:before="0" w:after="140"/>
+        <w:jc w:val="left"/>
+        <w:rPr/>
+      </w:pPr>
+      <w:r>
+        <w:rPr/>
+        <w:t>${#each collaterals}</w:t>
+      </w:r>
+    </w:p>
+    <w:p>
+      <w:pPr>
+        <w:pStyle w:val="BodyText"/>
+        <w:bidi w:val="0"/>
+        <w:spacing w:before="0" w:after="140"/>
+        <w:jc w:val="left"/>
+        <w:rPr/>
+      </w:pPr>
+      <w:r>
+        <w:rPr/>
+        <w:t>${#if this.type == Land }</w:t>
+      </w:r>
+    </w:p>
+    <w:p>
+      <w:pPr>
+        <w:pStyle w:val="BodyText"/>
+        <w:bidi w:val="0"/>
+        <w:spacing w:before="0" w:after="140"/>
+        <w:jc w:val="left"/>
+        <w:rPr/>
+      </w:pPr>
+      <w:r>
+        <w:rPr/>
+        <w:t>This is land collateral</w:t>
+      </w:r>
+    </w:p>
+    <w:p>
+      <w:pPr>
+        <w:pStyle w:val="BodyText"/>
+        <w:bidi w:val="0"/>
+        <w:spacing w:before="0" w:after="140"/>
+        <w:jc w:val="left"/>
+        <w:rPr/>
+      </w:pPr>
+      <w:r>
+        <w:rPr/>
+        <w:t>${/if}</w:t>
+      </w:r>
+    </w:p>
+    <w:p>
+      <w:pPr>
+        <w:pStyle w:val="BodyText"/>
+        <w:bidi w:val="0"/>
+        <w:spacing w:before="0" w:after="140"/>
+        <w:jc w:val="left"/>
+        <w:rPr/>
+      </w:pPr>
+      <w:r>
+        <w:rPr/>
+        <w:t>${#if this.type == Building }</w:t>
+      </w:r>
+    </w:p>
+    <w:p>
+      <w:pPr>
+        <w:pStyle w:val="BodyText"/>
+        <w:bidi w:val="0"/>
+        <w:spacing w:before="0" w:after="140"/>
+        <w:jc w:val="left"/>
+        <w:rPr/>
+      </w:pPr>
+      <w:r>
+        <w:rPr/>
+        <w:t>This is Building collateral</w:t>
+      </w:r>
+    </w:p>
+    <w:p>
+      <w:pPr>
+        <w:pStyle w:val="BodyText"/>
+        <w:bidi w:val="0"/>
+        <w:spacing w:before="0" w:after="140"/>
+        <w:jc w:val="left"/>
+        <w:rPr/>
+      </w:pPr>
+      <w:r>
+        <w:rPr/>
+        <w:t>${/if}</w:t>
+      </w:r>
+    </w:p>
+    <w:p>
+      <w:pPr>
+        <w:pStyle w:val="BodyText"/>
+        <w:bidi w:val="0"/>
+        <w:spacing w:before="0" w:after="140"/>
+        <w:jc w:val="left"/>
+        <w:rPr/>
+      </w:pPr>
+      <w:r>
+        <w:rPr/>
+      </w:r>
+    </w:p>
+    <w:p>
+      <w:pPr>
+        <w:pStyle w:val="BodyText"/>
+        <w:bidi w:val="0"/>
+        <w:spacing w:before="0" w:after="140"/>
+        <w:jc w:val="left"/>
+        <w:rPr/>
+      </w:pPr>
+      <w:r>
+        <w:rPr/>
+        <w:t>${#if this.collateralOwner.type == Individual }</w:t>
+      </w:r>
+    </w:p>
+    <w:p>
+      <w:pPr>
+        <w:pStyle w:val="BodyText"/>
+        <w:bidi w:val="0"/>
+        <w:spacing w:before="0" w:after="140"/>
+        <w:jc w:val="left"/>
+        <w:rPr/>
+      </w:pPr>
+      <w:r>
+        <w:rPr/>
+        <w:t>This is Individual Owner</w:t>
+      </w:r>
+    </w:p>
+    <w:p>
+      <w:pPr>
+        <w:pStyle w:val="BodyText"/>
+        <w:bidi w:val="0"/>
+        <w:spacing w:before="0" w:after="140"/>
+        <w:jc w:val="left"/>
+        <w:rPr/>
+      </w:pPr>
+      <w:r>
+        <w:rPr/>
+        <w:t>${/if}</w:t>
+      </w:r>
+    </w:p>
+    <w:p>
+      <w:pPr>
+        <w:pStyle w:val="BodyText"/>
+        <w:bidi w:val="0"/>
+        <w:spacing w:before="0" w:after="140"/>
+        <w:jc w:val="left"/>
+        <w:rPr/>
+      </w:pPr>
+      <w:r>
+        <w:rPr/>
+        <w:t>${#if this.collateralOwner.type == Institute }</w:t>
+      </w:r>
+    </w:p>
+    <w:p>
+      <w:pPr>
+        <w:pStyle w:val="BodyText"/>
+        <w:bidi w:val="0"/>
+        <w:spacing w:before="0" w:after="140"/>
+        <w:jc w:val="left"/>
+        <w:rPr/>
+      </w:pPr>
+      <w:r>
+        <w:rPr/>
+        <w:t>This is Institute Owner</w:t>
+      </w:r>
+    </w:p>
+    <w:p>
+      <w:pPr>
+        <w:pStyle w:val="BodyText"/>
+        <w:bidi w:val="0"/>
+        <w:spacing w:before="0" w:after="140"/>
+        <w:jc w:val="left"/>
+        <w:rPr/>
+      </w:pPr>
+      <w:r>
+        <w:rPr/>
+        <w:t>${/if}</w:t>
+      </w:r>
+    </w:p>
+    <w:p>
+      <w:pPr>
+        <w:pStyle w:val="BodyText"/>
+        <w:bidi w:val="0"/>
+        <w:spacing w:before="0" w:after="140"/>
+        <w:jc w:val="left"/>
+        <w:rPr/>
+      </w:pPr>
+      <w:r>
+        <w:rPr/>
+      </w:r>
+    </w:p>
+    <w:p>
+      <w:pPr>
+        <w:pStyle w:val="BodyText"/>
+        <w:bidi w:val="0"/>
+        <w:spacing w:before="0" w:after="140"/>
+        <w:jc w:val="left"/>
+        <w:rPr/>
+      </w:pPr>
+      <w:r>
+        <w:rPr/>
+        <w:t>Type = ${this.type}</w:t>
+      </w:r>
+    </w:p>
+    <w:p>
+      <w:pPr>
+        <w:pStyle w:val="BodyText"/>
+        <w:bidi w:val="0"/>
+        <w:spacing w:before="0" w:after="140"/>
+        <w:jc w:val="left"/>
+        <w:rPr/>
+      </w:pPr>
+      <w:r>
+        <w:rPr/>
+        <w:t>collateralOwner type = ${this.collateralOwner.type}</w:t>
+      </w:r>
+    </w:p>
+    <w:p>
+      <w:pPr>
+        <w:pStyle w:val="BodyText"/>
+        <w:bidi w:val="0"/>
+        <w:spacing w:before="0" w:after="140"/>
+        <w:jc w:val="left"/>
+        <w:rPr/>
+      </w:pPr>
+      <w:r>
+        <w:rPr/>
+        <w:t>collateralOwner name = ${this.collateralOwner.name}</w:t>
+      </w:r>
+    </w:p>
+    <w:p>
+      <w:pPr>
+        <w:pStyle w:val="BodyText"/>
+        <w:bidi w:val="0"/>
+        <w:spacing w:before="0" w:after="140"/>
+        <w:jc w:val="left"/>
+        <w:rPr/>
+      </w:pPr>
+      <w:r>
+        <w:rPr/>
+        <w:t>${/each}</w:t>
       </w:r>
     </w:p>
     <w:sectPr>
@@ -7326,7 +7814,7 @@
   <w:style w:type="paragraph" w:styleId="Heading1">
     <w:name w:val="Heading 1"/>
     <w:basedOn w:val="Heading"/>
-    <w:next w:val="TextBody"/>
+    <w:next w:val="BodyText"/>
     <w:qFormat/>
     <w:pPr>
       <w:spacing w:before="240" w:after="120"/>
@@ -7343,7 +7831,7 @@
   <w:style w:type="paragraph" w:styleId="Heading2">
     <w:name w:val="Heading 2"/>
     <w:basedOn w:val="Heading"/>
-    <w:next w:val="TextBody"/>
+    <w:next w:val="BodyText"/>
     <w:qFormat/>
     <w:pPr>
       <w:spacing w:before="200" w:after="120"/>
@@ -7360,7 +7848,7 @@
   <w:style w:type="paragraph" w:styleId="Heading3">
     <w:name w:val="Heading 3"/>
     <w:basedOn w:val="Heading"/>
-    <w:next w:val="TextBody"/>
+    <w:next w:val="BodyText"/>
     <w:qFormat/>
     <w:pPr>
       <w:spacing w:before="140" w:after="120"/>
@@ -7412,7 +7900,7 @@
   <w:style w:type="paragraph" w:styleId="Heading">
     <w:name w:val="Heading"/>
     <w:basedOn w:val="Normal"/>
-    <w:next w:val="TextBody"/>
+    <w:next w:val="BodyText"/>
     <w:qFormat/>
     <w:pPr>
       <w:keepNext w:val="true"/>
@@ -7424,7 +7912,7 @@
       <w:szCs w:val="28"/>
     </w:rPr>
   </w:style>
-  <w:style w:type="paragraph" w:styleId="TextBody">
+  <w:style w:type="paragraph" w:styleId="BodyText">
     <w:name w:val="Body Text"/>
     <w:basedOn w:val="Normal"/>
     <w:pPr>
@@ -7434,7 +7922,7 @@
   </w:style>
   <w:style w:type="paragraph" w:styleId="List">
     <w:name w:val="List"/>
-    <w:basedOn w:val="TextBody"/>
+    <w:basedOn w:val="BodyText"/>
     <w:pPr/>
     <w:rPr>
       <w:rFonts w:cs="Lohit Devanagari"/>
@@ -7470,7 +7958,7 @@
   <w:style w:type="paragraph" w:styleId="HorizontalLine">
     <w:name w:val="Horizontal Line"/>
     <w:basedOn w:val="Normal"/>
-    <w:next w:val="TextBody"/>
+    <w:next w:val="BodyText"/>
     <w:qFormat/>
     <w:pPr>
       <w:suppressLineNumbers/>
@@ -7521,4 +8009,110 @@
     </w:rPr>
   </w:style>
 </w:styles>
+</file>
+
+<file path=word/theme/theme1.xml><?xml version="1.0" encoding="utf-8"?>
+<a:theme xmlns:a="http://schemas.openxmlformats.org/drawingml/2006/main" xmlns:r="http://schemas.openxmlformats.org/officeDocument/2006/relationships" name="Office">
+  <a:themeElements>
+    <a:clrScheme name="LibreOffice">
+      <a:dk1>
+        <a:srgbClr val="000000"/>
+      </a:dk1>
+      <a:lt1>
+        <a:srgbClr val="ffffff"/>
+      </a:lt1>
+      <a:dk2>
+        <a:srgbClr val="000000"/>
+      </a:dk2>
+      <a:lt2>
+        <a:srgbClr val="ffffff"/>
+      </a:lt2>
+      <a:accent1>
+        <a:srgbClr val="18a303"/>
+      </a:accent1>
+      <a:accent2>
+        <a:srgbClr val="0369a3"/>
+      </a:accent2>
+      <a:accent3>
+        <a:srgbClr val="a33e03"/>
+      </a:accent3>
+      <a:accent4>
+        <a:srgbClr val="8e03a3"/>
+      </a:accent4>
+      <a:accent5>
+        <a:srgbClr val="c99c00"/>
+      </a:accent5>
+      <a:accent6>
+        <a:srgbClr val="c9211e"/>
+      </a:accent6>
+      <a:hlink>
+        <a:srgbClr val="0000ee"/>
+      </a:hlink>
+      <a:folHlink>
+        <a:srgbClr val="551a8b"/>
+      </a:folHlink>
+    </a:clrScheme>
+    <a:fontScheme name="Office">
+      <a:majorFont>
+        <a:latin typeface="Arial" pitchFamily="0" charset="1"/>
+        <a:ea typeface="DejaVu Sans" pitchFamily="0" charset="1"/>
+        <a:cs typeface="DejaVu Sans" pitchFamily="0" charset="1"/>
+      </a:majorFont>
+      <a:minorFont>
+        <a:latin typeface="Arial" pitchFamily="0" charset="1"/>
+        <a:ea typeface="DejaVu Sans" pitchFamily="0" charset="1"/>
+        <a:cs typeface="DejaVu Sans" pitchFamily="0" charset="1"/>
+      </a:minorFont>
+    </a:fontScheme>
+    <a:fmtScheme>
+      <a:fillStyleLst>
+        <a:solidFill>
+          <a:schemeClr val="phClr"/>
+        </a:solidFill>
+        <a:solidFill>
+          <a:schemeClr val="phClr"/>
+        </a:solidFill>
+        <a:solidFill>
+          <a:schemeClr val="phClr"/>
+        </a:solidFill>
+      </a:fillStyleLst>
+      <a:lnStyleLst>
+        <a:ln w="6350" cap="flat" cmpd="sng" algn="ctr">
+          <a:prstDash val="solid"/>
+          <a:miter/>
+        </a:ln>
+        <a:ln w="6350" cap="flat" cmpd="sng" algn="ctr">
+          <a:prstDash val="solid"/>
+          <a:miter/>
+        </a:ln>
+        <a:ln w="6350" cap="flat" cmpd="sng" algn="ctr">
+          <a:prstDash val="solid"/>
+          <a:miter/>
+        </a:ln>
+      </a:lnStyleLst>
+      <a:effectStyleLst>
+        <a:effectStyle>
+          <a:effectLst/>
+        </a:effectStyle>
+        <a:effectStyle>
+          <a:effectLst/>
+        </a:effectStyle>
+        <a:effectStyle>
+          <a:effectLst/>
+        </a:effectStyle>
+      </a:effectStyleLst>
+      <a:bgFillStyleLst>
+        <a:solidFill>
+          <a:schemeClr val="phClr"/>
+        </a:solidFill>
+        <a:solidFill>
+          <a:schemeClr val="phClr"/>
+        </a:solidFill>
+        <a:solidFill>
+          <a:schemeClr val="phClr"/>
+        </a:solidFill>
+      </a:bgFillStyleLst>
+    </a:fmtScheme>
+  </a:themeElements>
+</a:theme>
 </file>
</xml_diff>